<commit_message>
Update Documentation Utilisateur (Gestion des notes).docx
</commit_message>
<xml_diff>
--- a/assets/televerssements/Documentation Utilisateur (Gestion des notes).docx
+++ b/assets/televerssements/Documentation Utilisateur (Gestion des notes).docx
@@ -1,6 +1,6 @@
 
 <file path=word/document.xml><?xml version="1.0" encoding="utf-8"?>
-<w:document xmlns:wpc="http://schemas.microsoft.com/office/word/2010/wordprocessingCanvas" xmlns:cx="http://schemas.microsoft.com/office/drawing/2014/chartex" xmlns:cx1="http://schemas.microsoft.com/office/drawing/2015/9/8/chartex" xmlns:cx2="http://schemas.microsoft.com/office/drawing/2015/10/21/chartex" xmlns:cx3="http://schemas.microsoft.com/office/drawing/2016/5/9/chartex" xmlns:cx4="http://schemas.microsoft.com/office/drawing/2016/5/10/chartex" xmlns:cx5="http://schemas.microsoft.com/office/drawing/2016/5/11/chartex" xmlns:cx6="http://schemas.microsoft.com/office/drawing/2016/5/12/chartex" xmlns:cx7="http://schemas.microsoft.com/office/drawing/2016/5/13/chartex" xmlns:cx8="http://schemas.microsoft.com/office/drawing/2016/5/14/chartex" xmlns:mc="http://schemas.openxmlformats.org/markup-compatibility/2006" xmlns:aink="http://schemas.microsoft.com/office/drawing/2016/ink" xmlns:am3d="http://schemas.microsoft.com/office/drawing/2017/model3d" xmlns:o="urn:schemas-microsoft-com:office:office" xmlns:r="http://schemas.openxmlformats.org/officeDocument/2006/relationships" xmlns:m="http://schemas.openxmlformats.org/officeDocument/2006/math" xmlns:v="urn:schemas-microsoft-com:vml" xmlns:wp14="http://schemas.microsoft.com/office/word/2010/wordprocessingDrawing" xmlns:wp="http://schemas.openxmlformats.org/drawingml/2006/wordprocessingDrawing" xmlns:w10="urn:schemas-microsoft-com:office:word" xmlns:w="http://schemas.openxmlformats.org/wordprocessingml/2006/main" xmlns:w14="http://schemas.microsoft.com/office/word/2010/wordml" xmlns:w15="http://schemas.microsoft.com/office/word/2012/wordml" xmlns:w16cex="http://schemas.microsoft.com/office/word/2018/wordml/cex" xmlns:w16cid="http://schemas.microsoft.com/office/word/2016/wordml/cid" xmlns:w16="http://schemas.microsoft.com/office/word/2018/wordml" xmlns:w16se="http://schemas.microsoft.com/office/word/2015/wordml/symex" xmlns:wpg="http://schemas.microsoft.com/office/word/2010/wordprocessingGroup" xmlns:wpi="http://schemas.microsoft.com/office/word/2010/wordprocessingInk" xmlns:wne="http://schemas.microsoft.com/office/word/2006/wordml" xmlns:wps="http://schemas.microsoft.com/office/word/2010/wordprocessingShape" mc:Ignorable="w14 w15 w16se w16cid w16 w16cex wp14">
+<w:document xmlns:wpc="http://schemas.microsoft.com/office/word/2010/wordprocessingCanvas" xmlns:cx="http://schemas.microsoft.com/office/drawing/2014/chartex" xmlns:cx1="http://schemas.microsoft.com/office/drawing/2015/9/8/chartex" xmlns:cx2="http://schemas.microsoft.com/office/drawing/2015/10/21/chartex" xmlns:cx3="http://schemas.microsoft.com/office/drawing/2016/5/9/chartex" xmlns:cx4="http://schemas.microsoft.com/office/drawing/2016/5/10/chartex" xmlns:cx5="http://schemas.microsoft.com/office/drawing/2016/5/11/chartex" xmlns:cx6="http://schemas.microsoft.com/office/drawing/2016/5/12/chartex" xmlns:cx7="http://schemas.microsoft.com/office/drawing/2016/5/13/chartex" xmlns:cx8="http://schemas.microsoft.com/office/drawing/2016/5/14/chartex" xmlns:mc="http://schemas.openxmlformats.org/markup-compatibility/2006" xmlns:aink="http://schemas.microsoft.com/office/drawing/2016/ink" xmlns:am3d="http://schemas.microsoft.com/office/drawing/2017/model3d" xmlns:o="urn:schemas-microsoft-com:office:office" xmlns:r="http://schemas.openxmlformats.org/officeDocument/2006/relationships" xmlns:m="http://schemas.openxmlformats.org/officeDocument/2006/math" xmlns:v="urn:schemas-microsoft-com:vml" xmlns:wp14="http://schemas.microsoft.com/office/word/2010/wordprocessingDrawing" xmlns:wp="http://schemas.openxmlformats.org/drawingml/2006/wordprocessingDrawing" xmlns:w10="urn:schemas-microsoft-com:office:word" xmlns:w="http://schemas.openxmlformats.org/wordprocessingml/2006/main" xmlns:w14="http://schemas.microsoft.com/office/word/2010/wordml" xmlns:w15="http://schemas.microsoft.com/office/word/2012/wordml" xmlns:w16cex="http://schemas.microsoft.com/office/word/2018/wordml/cex" xmlns:w16cid="http://schemas.microsoft.com/office/word/2016/wordml/cid" xmlns:w16="http://schemas.microsoft.com/office/word/2018/wordml" xmlns:w16sdtdh="http://schemas.microsoft.com/office/word/2020/wordml/sdtdatahash" xmlns:w16se="http://schemas.microsoft.com/office/word/2015/wordml/symex" xmlns:wpg="http://schemas.microsoft.com/office/word/2010/wordprocessingGroup" xmlns:wpi="http://schemas.microsoft.com/office/word/2010/wordprocessingInk" xmlns:wne="http://schemas.microsoft.com/office/word/2006/wordml" xmlns:wps="http://schemas.microsoft.com/office/word/2010/wordprocessingShape" mc:Ignorable="w14 w15 w16se w16cid w16 w16cex w16sdtdh wp14">
   <w:body>
     <w:tbl>
       <w:tblPr>
@@ -396,6 +396,15 @@
           <w:color w:val="0070C0"/>
           <w:sz w:val="32"/>
         </w:rPr>
+        <w:t>.</w:t>
+      </w:r>
+      <w:r>
+        <w:rPr>
+          <w:b/>
+          <w:bCs/>
+          <w:color w:val="0070C0"/>
+          <w:sz w:val="32"/>
+        </w:rPr>
         <w:t>Liste et modifications des élèves</w:t>
       </w:r>
     </w:p>
@@ -984,7 +993,6 @@
         </w:rPr>
         <w:t xml:space="preserve"> avait cliqué sur « Gestion </w:t>
       </w:r>
-      <w:proofErr w:type="spellStart"/>
       <w:r>
         <w:rPr>
           <w:rFonts w:ascii="Comic Sans MS" w:hAnsi="Comic Sans MS" w:cs="Segoe UI Semibold"/>
@@ -993,7 +1001,6 @@
         </w:rPr>
         <w:t>Eleve</w:t>
       </w:r>
-      <w:proofErr w:type="spellEnd"/>
       <w:r>
         <w:rPr>
           <w:rFonts w:ascii="Comic Sans MS" w:hAnsi="Comic Sans MS" w:cs="Segoe UI Semibold"/>
@@ -2993,7 +3000,7 @@
 </file>
 
 <file path=word/endnotes.xml><?xml version="1.0" encoding="utf-8"?>
-<w:endnotes xmlns:wpc="http://schemas.microsoft.com/office/word/2010/wordprocessingCanvas" xmlns:cx="http://schemas.microsoft.com/office/drawing/2014/chartex" xmlns:cx1="http://schemas.microsoft.com/office/drawing/2015/9/8/chartex" xmlns:cx2="http://schemas.microsoft.com/office/drawing/2015/10/21/chartex" xmlns:cx3="http://schemas.microsoft.com/office/drawing/2016/5/9/chartex" xmlns:cx4="http://schemas.microsoft.com/office/drawing/2016/5/10/chartex" xmlns:cx5="http://schemas.microsoft.com/office/drawing/2016/5/11/chartex" xmlns:cx6="http://schemas.microsoft.com/office/drawing/2016/5/12/chartex" xmlns:cx7="http://schemas.microsoft.com/office/drawing/2016/5/13/chartex" xmlns:cx8="http://schemas.microsoft.com/office/drawing/2016/5/14/chartex" xmlns:mc="http://schemas.openxmlformats.org/markup-compatibility/2006" xmlns:aink="http://schemas.microsoft.com/office/drawing/2016/ink" xmlns:am3d="http://schemas.microsoft.com/office/drawing/2017/model3d" xmlns:o="urn:schemas-microsoft-com:office:office" xmlns:r="http://schemas.openxmlformats.org/officeDocument/2006/relationships" xmlns:m="http://schemas.openxmlformats.org/officeDocument/2006/math" xmlns:v="urn:schemas-microsoft-com:vml" xmlns:wp14="http://schemas.microsoft.com/office/word/2010/wordprocessingDrawing" xmlns:wp="http://schemas.openxmlformats.org/drawingml/2006/wordprocessingDrawing" xmlns:w10="urn:schemas-microsoft-com:office:word" xmlns:w="http://schemas.openxmlformats.org/wordprocessingml/2006/main" xmlns:w14="http://schemas.microsoft.com/office/word/2010/wordml" xmlns:w15="http://schemas.microsoft.com/office/word/2012/wordml" xmlns:w16cex="http://schemas.microsoft.com/office/word/2018/wordml/cex" xmlns:w16cid="http://schemas.microsoft.com/office/word/2016/wordml/cid" xmlns:w16="http://schemas.microsoft.com/office/word/2018/wordml" xmlns:w16se="http://schemas.microsoft.com/office/word/2015/wordml/symex" xmlns:wpg="http://schemas.microsoft.com/office/word/2010/wordprocessingGroup" xmlns:wpi="http://schemas.microsoft.com/office/word/2010/wordprocessingInk" xmlns:wne="http://schemas.microsoft.com/office/word/2006/wordml" xmlns:wps="http://schemas.microsoft.com/office/word/2010/wordprocessingShape" mc:Ignorable="w14 w15 w16se w16cid w16 w16cex wp14">
+<w:endnotes xmlns:wpc="http://schemas.microsoft.com/office/word/2010/wordprocessingCanvas" xmlns:cx="http://schemas.microsoft.com/office/drawing/2014/chartex" xmlns:cx1="http://schemas.microsoft.com/office/drawing/2015/9/8/chartex" xmlns:cx2="http://schemas.microsoft.com/office/drawing/2015/10/21/chartex" xmlns:cx3="http://schemas.microsoft.com/office/drawing/2016/5/9/chartex" xmlns:cx4="http://schemas.microsoft.com/office/drawing/2016/5/10/chartex" xmlns:cx5="http://schemas.microsoft.com/office/drawing/2016/5/11/chartex" xmlns:cx6="http://schemas.microsoft.com/office/drawing/2016/5/12/chartex" xmlns:cx7="http://schemas.microsoft.com/office/drawing/2016/5/13/chartex" xmlns:cx8="http://schemas.microsoft.com/office/drawing/2016/5/14/chartex" xmlns:mc="http://schemas.openxmlformats.org/markup-compatibility/2006" xmlns:aink="http://schemas.microsoft.com/office/drawing/2016/ink" xmlns:am3d="http://schemas.microsoft.com/office/drawing/2017/model3d" xmlns:o="urn:schemas-microsoft-com:office:office" xmlns:r="http://schemas.openxmlformats.org/officeDocument/2006/relationships" xmlns:m="http://schemas.openxmlformats.org/officeDocument/2006/math" xmlns:v="urn:schemas-microsoft-com:vml" xmlns:wp14="http://schemas.microsoft.com/office/word/2010/wordprocessingDrawing" xmlns:wp="http://schemas.openxmlformats.org/drawingml/2006/wordprocessingDrawing" xmlns:w10="urn:schemas-microsoft-com:office:word" xmlns:w="http://schemas.openxmlformats.org/wordprocessingml/2006/main" xmlns:w14="http://schemas.microsoft.com/office/word/2010/wordml" xmlns:w15="http://schemas.microsoft.com/office/word/2012/wordml" xmlns:w16cex="http://schemas.microsoft.com/office/word/2018/wordml/cex" xmlns:w16cid="http://schemas.microsoft.com/office/word/2016/wordml/cid" xmlns:w16="http://schemas.microsoft.com/office/word/2018/wordml" xmlns:w16sdtdh="http://schemas.microsoft.com/office/word/2020/wordml/sdtdatahash" xmlns:w16se="http://schemas.microsoft.com/office/word/2015/wordml/symex" xmlns:wpg="http://schemas.microsoft.com/office/word/2010/wordprocessingGroup" xmlns:wpi="http://schemas.microsoft.com/office/word/2010/wordprocessingInk" xmlns:wne="http://schemas.microsoft.com/office/word/2006/wordml" xmlns:wps="http://schemas.microsoft.com/office/word/2010/wordprocessingShape" mc:Ignorable="w14 w15 w16se w16cid w16 w16cex w16sdtdh wp14">
   <w:endnote w:type="separator" w:id="-1">
     <w:p>
       <w:r>
@@ -3012,7 +3019,7 @@
 </file>
 
 <file path=word/footer1.xml><?xml version="1.0" encoding="utf-8"?>
-<w:ftr xmlns:wpc="http://schemas.microsoft.com/office/word/2010/wordprocessingCanvas" xmlns:cx="http://schemas.microsoft.com/office/drawing/2014/chartex" xmlns:cx1="http://schemas.microsoft.com/office/drawing/2015/9/8/chartex" xmlns:cx2="http://schemas.microsoft.com/office/drawing/2015/10/21/chartex" xmlns:cx3="http://schemas.microsoft.com/office/drawing/2016/5/9/chartex" xmlns:cx4="http://schemas.microsoft.com/office/drawing/2016/5/10/chartex" xmlns:cx5="http://schemas.microsoft.com/office/drawing/2016/5/11/chartex" xmlns:cx6="http://schemas.microsoft.com/office/drawing/2016/5/12/chartex" xmlns:cx7="http://schemas.microsoft.com/office/drawing/2016/5/13/chartex" xmlns:cx8="http://schemas.microsoft.com/office/drawing/2016/5/14/chartex" xmlns:mc="http://schemas.openxmlformats.org/markup-compatibility/2006" xmlns:aink="http://schemas.microsoft.com/office/drawing/2016/ink" xmlns:am3d="http://schemas.microsoft.com/office/drawing/2017/model3d" xmlns:o="urn:schemas-microsoft-com:office:office" xmlns:r="http://schemas.openxmlformats.org/officeDocument/2006/relationships" xmlns:m="http://schemas.openxmlformats.org/officeDocument/2006/math" xmlns:v="urn:schemas-microsoft-com:vml" xmlns:wp14="http://schemas.microsoft.com/office/word/2010/wordprocessingDrawing" xmlns:wp="http://schemas.openxmlformats.org/drawingml/2006/wordprocessingDrawing" xmlns:w10="urn:schemas-microsoft-com:office:word" xmlns:w="http://schemas.openxmlformats.org/wordprocessingml/2006/main" xmlns:w14="http://schemas.microsoft.com/office/word/2010/wordml" xmlns:w15="http://schemas.microsoft.com/office/word/2012/wordml" xmlns:w16cex="http://schemas.microsoft.com/office/word/2018/wordml/cex" xmlns:w16cid="http://schemas.microsoft.com/office/word/2016/wordml/cid" xmlns:w16="http://schemas.microsoft.com/office/word/2018/wordml" xmlns:w16se="http://schemas.microsoft.com/office/word/2015/wordml/symex" xmlns:wpg="http://schemas.microsoft.com/office/word/2010/wordprocessingGroup" xmlns:wpi="http://schemas.microsoft.com/office/word/2010/wordprocessingInk" xmlns:wne="http://schemas.microsoft.com/office/word/2006/wordml" xmlns:wps="http://schemas.microsoft.com/office/word/2010/wordprocessingShape" mc:Ignorable="w14 w15 w16se w16cid w16 w16cex wp14">
+<w:ftr xmlns:wpc="http://schemas.microsoft.com/office/word/2010/wordprocessingCanvas" xmlns:cx="http://schemas.microsoft.com/office/drawing/2014/chartex" xmlns:cx1="http://schemas.microsoft.com/office/drawing/2015/9/8/chartex" xmlns:cx2="http://schemas.microsoft.com/office/drawing/2015/10/21/chartex" xmlns:cx3="http://schemas.microsoft.com/office/drawing/2016/5/9/chartex" xmlns:cx4="http://schemas.microsoft.com/office/drawing/2016/5/10/chartex" xmlns:cx5="http://schemas.microsoft.com/office/drawing/2016/5/11/chartex" xmlns:cx6="http://schemas.microsoft.com/office/drawing/2016/5/12/chartex" xmlns:cx7="http://schemas.microsoft.com/office/drawing/2016/5/13/chartex" xmlns:cx8="http://schemas.microsoft.com/office/drawing/2016/5/14/chartex" xmlns:mc="http://schemas.openxmlformats.org/markup-compatibility/2006" xmlns:aink="http://schemas.microsoft.com/office/drawing/2016/ink" xmlns:am3d="http://schemas.microsoft.com/office/drawing/2017/model3d" xmlns:o="urn:schemas-microsoft-com:office:office" xmlns:r="http://schemas.openxmlformats.org/officeDocument/2006/relationships" xmlns:m="http://schemas.openxmlformats.org/officeDocument/2006/math" xmlns:v="urn:schemas-microsoft-com:vml" xmlns:wp14="http://schemas.microsoft.com/office/word/2010/wordprocessingDrawing" xmlns:wp="http://schemas.openxmlformats.org/drawingml/2006/wordprocessingDrawing" xmlns:w10="urn:schemas-microsoft-com:office:word" xmlns:w="http://schemas.openxmlformats.org/wordprocessingml/2006/main" xmlns:w14="http://schemas.microsoft.com/office/word/2010/wordml" xmlns:w15="http://schemas.microsoft.com/office/word/2012/wordml" xmlns:w16cex="http://schemas.microsoft.com/office/word/2018/wordml/cex" xmlns:w16cid="http://schemas.microsoft.com/office/word/2016/wordml/cid" xmlns:w16="http://schemas.microsoft.com/office/word/2018/wordml" xmlns:w16sdtdh="http://schemas.microsoft.com/office/word/2020/wordml/sdtdatahash" xmlns:w16se="http://schemas.microsoft.com/office/word/2015/wordml/symex" xmlns:wpg="http://schemas.microsoft.com/office/word/2010/wordprocessingGroup" xmlns:wpi="http://schemas.microsoft.com/office/word/2010/wordprocessingInk" xmlns:wne="http://schemas.microsoft.com/office/word/2006/wordml" xmlns:wps="http://schemas.microsoft.com/office/word/2010/wordprocessingShape" mc:Ignorable="w14 w15 w16se w16cid w16 w16cex w16sdtdh wp14">
   <w:p>
     <w:pPr>
       <w:pStyle w:val="Pieddepage"/>
@@ -3022,7 +3029,7 @@
 </file>
 
 <file path=word/footer2.xml><?xml version="1.0" encoding="utf-8"?>
-<w:ftr xmlns:wpc="http://schemas.microsoft.com/office/word/2010/wordprocessingCanvas" xmlns:cx="http://schemas.microsoft.com/office/drawing/2014/chartex" xmlns:cx1="http://schemas.microsoft.com/office/drawing/2015/9/8/chartex" xmlns:cx2="http://schemas.microsoft.com/office/drawing/2015/10/21/chartex" xmlns:cx3="http://schemas.microsoft.com/office/drawing/2016/5/9/chartex" xmlns:cx4="http://schemas.microsoft.com/office/drawing/2016/5/10/chartex" xmlns:cx5="http://schemas.microsoft.com/office/drawing/2016/5/11/chartex" xmlns:cx6="http://schemas.microsoft.com/office/drawing/2016/5/12/chartex" xmlns:cx7="http://schemas.microsoft.com/office/drawing/2016/5/13/chartex" xmlns:cx8="http://schemas.microsoft.com/office/drawing/2016/5/14/chartex" xmlns:mc="http://schemas.openxmlformats.org/markup-compatibility/2006" xmlns:aink="http://schemas.microsoft.com/office/drawing/2016/ink" xmlns:am3d="http://schemas.microsoft.com/office/drawing/2017/model3d" xmlns:o="urn:schemas-microsoft-com:office:office" xmlns:r="http://schemas.openxmlformats.org/officeDocument/2006/relationships" xmlns:m="http://schemas.openxmlformats.org/officeDocument/2006/math" xmlns:v="urn:schemas-microsoft-com:vml" xmlns:wp14="http://schemas.microsoft.com/office/word/2010/wordprocessingDrawing" xmlns:wp="http://schemas.openxmlformats.org/drawingml/2006/wordprocessingDrawing" xmlns:w10="urn:schemas-microsoft-com:office:word" xmlns:w="http://schemas.openxmlformats.org/wordprocessingml/2006/main" xmlns:w14="http://schemas.microsoft.com/office/word/2010/wordml" xmlns:w15="http://schemas.microsoft.com/office/word/2012/wordml" xmlns:w16cex="http://schemas.microsoft.com/office/word/2018/wordml/cex" xmlns:w16cid="http://schemas.microsoft.com/office/word/2016/wordml/cid" xmlns:w16="http://schemas.microsoft.com/office/word/2018/wordml" xmlns:w16se="http://schemas.microsoft.com/office/word/2015/wordml/symex" xmlns:wpg="http://schemas.microsoft.com/office/word/2010/wordprocessingGroup" xmlns:wpi="http://schemas.microsoft.com/office/word/2010/wordprocessingInk" xmlns:wne="http://schemas.microsoft.com/office/word/2006/wordml" xmlns:wps="http://schemas.microsoft.com/office/word/2010/wordprocessingShape" mc:Ignorable="w14 w15 w16se w16cid w16 w16cex wp14">
+<w:ftr xmlns:wpc="http://schemas.microsoft.com/office/word/2010/wordprocessingCanvas" xmlns:cx="http://schemas.microsoft.com/office/drawing/2014/chartex" xmlns:cx1="http://schemas.microsoft.com/office/drawing/2015/9/8/chartex" xmlns:cx2="http://schemas.microsoft.com/office/drawing/2015/10/21/chartex" xmlns:cx3="http://schemas.microsoft.com/office/drawing/2016/5/9/chartex" xmlns:cx4="http://schemas.microsoft.com/office/drawing/2016/5/10/chartex" xmlns:cx5="http://schemas.microsoft.com/office/drawing/2016/5/11/chartex" xmlns:cx6="http://schemas.microsoft.com/office/drawing/2016/5/12/chartex" xmlns:cx7="http://schemas.microsoft.com/office/drawing/2016/5/13/chartex" xmlns:cx8="http://schemas.microsoft.com/office/drawing/2016/5/14/chartex" xmlns:mc="http://schemas.openxmlformats.org/markup-compatibility/2006" xmlns:aink="http://schemas.microsoft.com/office/drawing/2016/ink" xmlns:am3d="http://schemas.microsoft.com/office/drawing/2017/model3d" xmlns:o="urn:schemas-microsoft-com:office:office" xmlns:r="http://schemas.openxmlformats.org/officeDocument/2006/relationships" xmlns:m="http://schemas.openxmlformats.org/officeDocument/2006/math" xmlns:v="urn:schemas-microsoft-com:vml" xmlns:wp14="http://schemas.microsoft.com/office/word/2010/wordprocessingDrawing" xmlns:wp="http://schemas.openxmlformats.org/drawingml/2006/wordprocessingDrawing" xmlns:w10="urn:schemas-microsoft-com:office:word" xmlns:w="http://schemas.openxmlformats.org/wordprocessingml/2006/main" xmlns:w14="http://schemas.microsoft.com/office/word/2010/wordml" xmlns:w15="http://schemas.microsoft.com/office/word/2012/wordml" xmlns:w16cex="http://schemas.microsoft.com/office/word/2018/wordml/cex" xmlns:w16cid="http://schemas.microsoft.com/office/word/2016/wordml/cid" xmlns:w16="http://schemas.microsoft.com/office/word/2018/wordml" xmlns:w16sdtdh="http://schemas.microsoft.com/office/word/2020/wordml/sdtdatahash" xmlns:w16se="http://schemas.microsoft.com/office/word/2015/wordml/symex" xmlns:wpg="http://schemas.microsoft.com/office/word/2010/wordprocessingGroup" xmlns:wpi="http://schemas.microsoft.com/office/word/2010/wordprocessingInk" xmlns:wne="http://schemas.microsoft.com/office/word/2006/wordml" xmlns:wps="http://schemas.microsoft.com/office/word/2010/wordprocessingShape" mc:Ignorable="w14 w15 w16se w16cid w16 w16cex w16sdtdh wp14">
   <w:p>
     <w:pPr>
       <w:pStyle w:val="Pieddepage"/>
@@ -3032,7 +3039,7 @@
 </file>
 
 <file path=word/footer3.xml><?xml version="1.0" encoding="utf-8"?>
-<w:ftr xmlns:wpc="http://schemas.microsoft.com/office/word/2010/wordprocessingCanvas" xmlns:cx="http://schemas.microsoft.com/office/drawing/2014/chartex" xmlns:cx1="http://schemas.microsoft.com/office/drawing/2015/9/8/chartex" xmlns:cx2="http://schemas.microsoft.com/office/drawing/2015/10/21/chartex" xmlns:cx3="http://schemas.microsoft.com/office/drawing/2016/5/9/chartex" xmlns:cx4="http://schemas.microsoft.com/office/drawing/2016/5/10/chartex" xmlns:cx5="http://schemas.microsoft.com/office/drawing/2016/5/11/chartex" xmlns:cx6="http://schemas.microsoft.com/office/drawing/2016/5/12/chartex" xmlns:cx7="http://schemas.microsoft.com/office/drawing/2016/5/13/chartex" xmlns:cx8="http://schemas.microsoft.com/office/drawing/2016/5/14/chartex" xmlns:mc="http://schemas.openxmlformats.org/markup-compatibility/2006" xmlns:aink="http://schemas.microsoft.com/office/drawing/2016/ink" xmlns:am3d="http://schemas.microsoft.com/office/drawing/2017/model3d" xmlns:o="urn:schemas-microsoft-com:office:office" xmlns:r="http://schemas.openxmlformats.org/officeDocument/2006/relationships" xmlns:m="http://schemas.openxmlformats.org/officeDocument/2006/math" xmlns:v="urn:schemas-microsoft-com:vml" xmlns:wp14="http://schemas.microsoft.com/office/word/2010/wordprocessingDrawing" xmlns:wp="http://schemas.openxmlformats.org/drawingml/2006/wordprocessingDrawing" xmlns:w10="urn:schemas-microsoft-com:office:word" xmlns:w="http://schemas.openxmlformats.org/wordprocessingml/2006/main" xmlns:w14="http://schemas.microsoft.com/office/word/2010/wordml" xmlns:w15="http://schemas.microsoft.com/office/word/2012/wordml" xmlns:w16cex="http://schemas.microsoft.com/office/word/2018/wordml/cex" xmlns:w16cid="http://schemas.microsoft.com/office/word/2016/wordml/cid" xmlns:w16="http://schemas.microsoft.com/office/word/2018/wordml" xmlns:w16se="http://schemas.microsoft.com/office/word/2015/wordml/symex" xmlns:wpg="http://schemas.microsoft.com/office/word/2010/wordprocessingGroup" xmlns:wpi="http://schemas.microsoft.com/office/word/2010/wordprocessingInk" xmlns:wne="http://schemas.microsoft.com/office/word/2006/wordml" xmlns:wps="http://schemas.microsoft.com/office/word/2010/wordprocessingShape" mc:Ignorable="w14 w15 w16se w16cid w16 w16cex wp14">
+<w:ftr xmlns:wpc="http://schemas.microsoft.com/office/word/2010/wordprocessingCanvas" xmlns:cx="http://schemas.microsoft.com/office/drawing/2014/chartex" xmlns:cx1="http://schemas.microsoft.com/office/drawing/2015/9/8/chartex" xmlns:cx2="http://schemas.microsoft.com/office/drawing/2015/10/21/chartex" xmlns:cx3="http://schemas.microsoft.com/office/drawing/2016/5/9/chartex" xmlns:cx4="http://schemas.microsoft.com/office/drawing/2016/5/10/chartex" xmlns:cx5="http://schemas.microsoft.com/office/drawing/2016/5/11/chartex" xmlns:cx6="http://schemas.microsoft.com/office/drawing/2016/5/12/chartex" xmlns:cx7="http://schemas.microsoft.com/office/drawing/2016/5/13/chartex" xmlns:cx8="http://schemas.microsoft.com/office/drawing/2016/5/14/chartex" xmlns:mc="http://schemas.openxmlformats.org/markup-compatibility/2006" xmlns:aink="http://schemas.microsoft.com/office/drawing/2016/ink" xmlns:am3d="http://schemas.microsoft.com/office/drawing/2017/model3d" xmlns:o="urn:schemas-microsoft-com:office:office" xmlns:r="http://schemas.openxmlformats.org/officeDocument/2006/relationships" xmlns:m="http://schemas.openxmlformats.org/officeDocument/2006/math" xmlns:v="urn:schemas-microsoft-com:vml" xmlns:wp14="http://schemas.microsoft.com/office/word/2010/wordprocessingDrawing" xmlns:wp="http://schemas.openxmlformats.org/drawingml/2006/wordprocessingDrawing" xmlns:w10="urn:schemas-microsoft-com:office:word" xmlns:w="http://schemas.openxmlformats.org/wordprocessingml/2006/main" xmlns:w14="http://schemas.microsoft.com/office/word/2010/wordml" xmlns:w15="http://schemas.microsoft.com/office/word/2012/wordml" xmlns:w16cex="http://schemas.microsoft.com/office/word/2018/wordml/cex" xmlns:w16cid="http://schemas.microsoft.com/office/word/2016/wordml/cid" xmlns:w16="http://schemas.microsoft.com/office/word/2018/wordml" xmlns:w16sdtdh="http://schemas.microsoft.com/office/word/2020/wordml/sdtdatahash" xmlns:w16se="http://schemas.microsoft.com/office/word/2015/wordml/symex" xmlns:wpg="http://schemas.microsoft.com/office/word/2010/wordprocessingGroup" xmlns:wpi="http://schemas.microsoft.com/office/word/2010/wordprocessingInk" xmlns:wne="http://schemas.microsoft.com/office/word/2006/wordml" xmlns:wps="http://schemas.microsoft.com/office/word/2010/wordprocessingShape" mc:Ignorable="w14 w15 w16se w16cid w16 w16cex w16sdtdh wp14">
   <w:p>
     <w:pPr>
       <w:pStyle w:val="Pieddepage"/>
@@ -3042,7 +3049,7 @@
 </file>
 
 <file path=word/footnotes.xml><?xml version="1.0" encoding="utf-8"?>
-<w:footnotes xmlns:wpc="http://schemas.microsoft.com/office/word/2010/wordprocessingCanvas" xmlns:cx="http://schemas.microsoft.com/office/drawing/2014/chartex" xmlns:cx1="http://schemas.microsoft.com/office/drawing/2015/9/8/chartex" xmlns:cx2="http://schemas.microsoft.com/office/drawing/2015/10/21/chartex" xmlns:cx3="http://schemas.microsoft.com/office/drawing/2016/5/9/chartex" xmlns:cx4="http://schemas.microsoft.com/office/drawing/2016/5/10/chartex" xmlns:cx5="http://schemas.microsoft.com/office/drawing/2016/5/11/chartex" xmlns:cx6="http://schemas.microsoft.com/office/drawing/2016/5/12/chartex" xmlns:cx7="http://schemas.microsoft.com/office/drawing/2016/5/13/chartex" xmlns:cx8="http://schemas.microsoft.com/office/drawing/2016/5/14/chartex" xmlns:mc="http://schemas.openxmlformats.org/markup-compatibility/2006" xmlns:aink="http://schemas.microsoft.com/office/drawing/2016/ink" xmlns:am3d="http://schemas.microsoft.com/office/drawing/2017/model3d" xmlns:o="urn:schemas-microsoft-com:office:office" xmlns:r="http://schemas.openxmlformats.org/officeDocument/2006/relationships" xmlns:m="http://schemas.openxmlformats.org/officeDocument/2006/math" xmlns:v="urn:schemas-microsoft-com:vml" xmlns:wp14="http://schemas.microsoft.com/office/word/2010/wordprocessingDrawing" xmlns:wp="http://schemas.openxmlformats.org/drawingml/2006/wordprocessingDrawing" xmlns:w10="urn:schemas-microsoft-com:office:word" xmlns:w="http://schemas.openxmlformats.org/wordprocessingml/2006/main" xmlns:w14="http://schemas.microsoft.com/office/word/2010/wordml" xmlns:w15="http://schemas.microsoft.com/office/word/2012/wordml" xmlns:w16cex="http://schemas.microsoft.com/office/word/2018/wordml/cex" xmlns:w16cid="http://schemas.microsoft.com/office/word/2016/wordml/cid" xmlns:w16="http://schemas.microsoft.com/office/word/2018/wordml" xmlns:w16se="http://schemas.microsoft.com/office/word/2015/wordml/symex" xmlns:wpg="http://schemas.microsoft.com/office/word/2010/wordprocessingGroup" xmlns:wpi="http://schemas.microsoft.com/office/word/2010/wordprocessingInk" xmlns:wne="http://schemas.microsoft.com/office/word/2006/wordml" xmlns:wps="http://schemas.microsoft.com/office/word/2010/wordprocessingShape" mc:Ignorable="w14 w15 w16se w16cid w16 w16cex wp14">
+<w:footnotes xmlns:wpc="http://schemas.microsoft.com/office/word/2010/wordprocessingCanvas" xmlns:cx="http://schemas.microsoft.com/office/drawing/2014/chartex" xmlns:cx1="http://schemas.microsoft.com/office/drawing/2015/9/8/chartex" xmlns:cx2="http://schemas.microsoft.com/office/drawing/2015/10/21/chartex" xmlns:cx3="http://schemas.microsoft.com/office/drawing/2016/5/9/chartex" xmlns:cx4="http://schemas.microsoft.com/office/drawing/2016/5/10/chartex" xmlns:cx5="http://schemas.microsoft.com/office/drawing/2016/5/11/chartex" xmlns:cx6="http://schemas.microsoft.com/office/drawing/2016/5/12/chartex" xmlns:cx7="http://schemas.microsoft.com/office/drawing/2016/5/13/chartex" xmlns:cx8="http://schemas.microsoft.com/office/drawing/2016/5/14/chartex" xmlns:mc="http://schemas.openxmlformats.org/markup-compatibility/2006" xmlns:aink="http://schemas.microsoft.com/office/drawing/2016/ink" xmlns:am3d="http://schemas.microsoft.com/office/drawing/2017/model3d" xmlns:o="urn:schemas-microsoft-com:office:office" xmlns:r="http://schemas.openxmlformats.org/officeDocument/2006/relationships" xmlns:m="http://schemas.openxmlformats.org/officeDocument/2006/math" xmlns:v="urn:schemas-microsoft-com:vml" xmlns:wp14="http://schemas.microsoft.com/office/word/2010/wordprocessingDrawing" xmlns:wp="http://schemas.openxmlformats.org/drawingml/2006/wordprocessingDrawing" xmlns:w10="urn:schemas-microsoft-com:office:word" xmlns:w="http://schemas.openxmlformats.org/wordprocessingml/2006/main" xmlns:w14="http://schemas.microsoft.com/office/word/2010/wordml" xmlns:w15="http://schemas.microsoft.com/office/word/2012/wordml" xmlns:w16cex="http://schemas.microsoft.com/office/word/2018/wordml/cex" xmlns:w16cid="http://schemas.microsoft.com/office/word/2016/wordml/cid" xmlns:w16="http://schemas.microsoft.com/office/word/2018/wordml" xmlns:w16sdtdh="http://schemas.microsoft.com/office/word/2020/wordml/sdtdatahash" xmlns:w16se="http://schemas.microsoft.com/office/word/2015/wordml/symex" xmlns:wpg="http://schemas.microsoft.com/office/word/2010/wordprocessingGroup" xmlns:wpi="http://schemas.microsoft.com/office/word/2010/wordprocessingInk" xmlns:wne="http://schemas.microsoft.com/office/word/2006/wordml" xmlns:wps="http://schemas.microsoft.com/office/word/2010/wordprocessingShape" mc:Ignorable="w14 w15 w16se w16cid w16 w16cex w16sdtdh wp14">
   <w:footnote w:type="separator" w:id="-1">
     <w:p>
       <w:r>
@@ -3061,7 +3068,7 @@
 </file>
 
 <file path=word/header1.xml><?xml version="1.0" encoding="utf-8"?>
-<w:hdr xmlns:wpc="http://schemas.microsoft.com/office/word/2010/wordprocessingCanvas" xmlns:cx="http://schemas.microsoft.com/office/drawing/2014/chartex" xmlns:cx1="http://schemas.microsoft.com/office/drawing/2015/9/8/chartex" xmlns:cx2="http://schemas.microsoft.com/office/drawing/2015/10/21/chartex" xmlns:cx3="http://schemas.microsoft.com/office/drawing/2016/5/9/chartex" xmlns:cx4="http://schemas.microsoft.com/office/drawing/2016/5/10/chartex" xmlns:cx5="http://schemas.microsoft.com/office/drawing/2016/5/11/chartex" xmlns:cx6="http://schemas.microsoft.com/office/drawing/2016/5/12/chartex" xmlns:cx7="http://schemas.microsoft.com/office/drawing/2016/5/13/chartex" xmlns:cx8="http://schemas.microsoft.com/office/drawing/2016/5/14/chartex" xmlns:mc="http://schemas.openxmlformats.org/markup-compatibility/2006" xmlns:aink="http://schemas.microsoft.com/office/drawing/2016/ink" xmlns:am3d="http://schemas.microsoft.com/office/drawing/2017/model3d" xmlns:o="urn:schemas-microsoft-com:office:office" xmlns:r="http://schemas.openxmlformats.org/officeDocument/2006/relationships" xmlns:m="http://schemas.openxmlformats.org/officeDocument/2006/math" xmlns:v="urn:schemas-microsoft-com:vml" xmlns:wp14="http://schemas.microsoft.com/office/word/2010/wordprocessingDrawing" xmlns:wp="http://schemas.openxmlformats.org/drawingml/2006/wordprocessingDrawing" xmlns:w10="urn:schemas-microsoft-com:office:word" xmlns:w="http://schemas.openxmlformats.org/wordprocessingml/2006/main" xmlns:w14="http://schemas.microsoft.com/office/word/2010/wordml" xmlns:w15="http://schemas.microsoft.com/office/word/2012/wordml" xmlns:w16cex="http://schemas.microsoft.com/office/word/2018/wordml/cex" xmlns:w16cid="http://schemas.microsoft.com/office/word/2016/wordml/cid" xmlns:w16="http://schemas.microsoft.com/office/word/2018/wordml" xmlns:w16se="http://schemas.microsoft.com/office/word/2015/wordml/symex" xmlns:wpg="http://schemas.microsoft.com/office/word/2010/wordprocessingGroup" xmlns:wpi="http://schemas.microsoft.com/office/word/2010/wordprocessingInk" xmlns:wne="http://schemas.microsoft.com/office/word/2006/wordml" xmlns:wps="http://schemas.microsoft.com/office/word/2010/wordprocessingShape" mc:Ignorable="w14 w15 w16se w16cid w16 w16cex wp14">
+<w:hdr xmlns:wpc="http://schemas.microsoft.com/office/word/2010/wordprocessingCanvas" xmlns:cx="http://schemas.microsoft.com/office/drawing/2014/chartex" xmlns:cx1="http://schemas.microsoft.com/office/drawing/2015/9/8/chartex" xmlns:cx2="http://schemas.microsoft.com/office/drawing/2015/10/21/chartex" xmlns:cx3="http://schemas.microsoft.com/office/drawing/2016/5/9/chartex" xmlns:cx4="http://schemas.microsoft.com/office/drawing/2016/5/10/chartex" xmlns:cx5="http://schemas.microsoft.com/office/drawing/2016/5/11/chartex" xmlns:cx6="http://schemas.microsoft.com/office/drawing/2016/5/12/chartex" xmlns:cx7="http://schemas.microsoft.com/office/drawing/2016/5/13/chartex" xmlns:cx8="http://schemas.microsoft.com/office/drawing/2016/5/14/chartex" xmlns:mc="http://schemas.openxmlformats.org/markup-compatibility/2006" xmlns:aink="http://schemas.microsoft.com/office/drawing/2016/ink" xmlns:am3d="http://schemas.microsoft.com/office/drawing/2017/model3d" xmlns:o="urn:schemas-microsoft-com:office:office" xmlns:r="http://schemas.openxmlformats.org/officeDocument/2006/relationships" xmlns:m="http://schemas.openxmlformats.org/officeDocument/2006/math" xmlns:v="urn:schemas-microsoft-com:vml" xmlns:wp14="http://schemas.microsoft.com/office/word/2010/wordprocessingDrawing" xmlns:wp="http://schemas.openxmlformats.org/drawingml/2006/wordprocessingDrawing" xmlns:w10="urn:schemas-microsoft-com:office:word" xmlns:w="http://schemas.openxmlformats.org/wordprocessingml/2006/main" xmlns:w14="http://schemas.microsoft.com/office/word/2010/wordml" xmlns:w15="http://schemas.microsoft.com/office/word/2012/wordml" xmlns:w16cex="http://schemas.microsoft.com/office/word/2018/wordml/cex" xmlns:w16cid="http://schemas.microsoft.com/office/word/2016/wordml/cid" xmlns:w16="http://schemas.microsoft.com/office/word/2018/wordml" xmlns:w16sdtdh="http://schemas.microsoft.com/office/word/2020/wordml/sdtdatahash" xmlns:w16se="http://schemas.microsoft.com/office/word/2015/wordml/symex" xmlns:wpg="http://schemas.microsoft.com/office/word/2010/wordprocessingGroup" xmlns:wpi="http://schemas.microsoft.com/office/word/2010/wordprocessingInk" xmlns:wne="http://schemas.microsoft.com/office/word/2006/wordml" xmlns:wps="http://schemas.microsoft.com/office/word/2010/wordprocessingShape" mc:Ignorable="w14 w15 w16se w16cid w16 w16cex w16sdtdh wp14">
   <w:p>
     <w:pPr>
       <w:pStyle w:val="En-tte"/>
@@ -3071,7 +3078,7 @@
 </file>
 
 <file path=word/header2.xml><?xml version="1.0" encoding="utf-8"?>
-<w:hdr xmlns:wpc="http://schemas.microsoft.com/office/word/2010/wordprocessingCanvas" xmlns:cx="http://schemas.microsoft.com/office/drawing/2014/chartex" xmlns:cx1="http://schemas.microsoft.com/office/drawing/2015/9/8/chartex" xmlns:cx2="http://schemas.microsoft.com/office/drawing/2015/10/21/chartex" xmlns:cx3="http://schemas.microsoft.com/office/drawing/2016/5/9/chartex" xmlns:cx4="http://schemas.microsoft.com/office/drawing/2016/5/10/chartex" xmlns:cx5="http://schemas.microsoft.com/office/drawing/2016/5/11/chartex" xmlns:cx6="http://schemas.microsoft.com/office/drawing/2016/5/12/chartex" xmlns:cx7="http://schemas.microsoft.com/office/drawing/2016/5/13/chartex" xmlns:cx8="http://schemas.microsoft.com/office/drawing/2016/5/14/chartex" xmlns:mc="http://schemas.openxmlformats.org/markup-compatibility/2006" xmlns:aink="http://schemas.microsoft.com/office/drawing/2016/ink" xmlns:am3d="http://schemas.microsoft.com/office/drawing/2017/model3d" xmlns:o="urn:schemas-microsoft-com:office:office" xmlns:r="http://schemas.openxmlformats.org/officeDocument/2006/relationships" xmlns:m="http://schemas.openxmlformats.org/officeDocument/2006/math" xmlns:v="urn:schemas-microsoft-com:vml" xmlns:wp14="http://schemas.microsoft.com/office/word/2010/wordprocessingDrawing" xmlns:wp="http://schemas.openxmlformats.org/drawingml/2006/wordprocessingDrawing" xmlns:w10="urn:schemas-microsoft-com:office:word" xmlns:w="http://schemas.openxmlformats.org/wordprocessingml/2006/main" xmlns:w14="http://schemas.microsoft.com/office/word/2010/wordml" xmlns:w15="http://schemas.microsoft.com/office/word/2012/wordml" xmlns:w16cex="http://schemas.microsoft.com/office/word/2018/wordml/cex" xmlns:w16cid="http://schemas.microsoft.com/office/word/2016/wordml/cid" xmlns:w16="http://schemas.microsoft.com/office/word/2018/wordml" xmlns:w16se="http://schemas.microsoft.com/office/word/2015/wordml/symex" xmlns:wpg="http://schemas.microsoft.com/office/word/2010/wordprocessingGroup" xmlns:wpi="http://schemas.microsoft.com/office/word/2010/wordprocessingInk" xmlns:wne="http://schemas.microsoft.com/office/word/2006/wordml" xmlns:wps="http://schemas.microsoft.com/office/word/2010/wordprocessingShape" mc:Ignorable="w14 w15 w16se w16cid w16 w16cex wp14">
+<w:hdr xmlns:wpc="http://schemas.microsoft.com/office/word/2010/wordprocessingCanvas" xmlns:cx="http://schemas.microsoft.com/office/drawing/2014/chartex" xmlns:cx1="http://schemas.microsoft.com/office/drawing/2015/9/8/chartex" xmlns:cx2="http://schemas.microsoft.com/office/drawing/2015/10/21/chartex" xmlns:cx3="http://schemas.microsoft.com/office/drawing/2016/5/9/chartex" xmlns:cx4="http://schemas.microsoft.com/office/drawing/2016/5/10/chartex" xmlns:cx5="http://schemas.microsoft.com/office/drawing/2016/5/11/chartex" xmlns:cx6="http://schemas.microsoft.com/office/drawing/2016/5/12/chartex" xmlns:cx7="http://schemas.microsoft.com/office/drawing/2016/5/13/chartex" xmlns:cx8="http://schemas.microsoft.com/office/drawing/2016/5/14/chartex" xmlns:mc="http://schemas.openxmlformats.org/markup-compatibility/2006" xmlns:aink="http://schemas.microsoft.com/office/drawing/2016/ink" xmlns:am3d="http://schemas.microsoft.com/office/drawing/2017/model3d" xmlns:o="urn:schemas-microsoft-com:office:office" xmlns:r="http://schemas.openxmlformats.org/officeDocument/2006/relationships" xmlns:m="http://schemas.openxmlformats.org/officeDocument/2006/math" xmlns:v="urn:schemas-microsoft-com:vml" xmlns:wp14="http://schemas.microsoft.com/office/word/2010/wordprocessingDrawing" xmlns:wp="http://schemas.openxmlformats.org/drawingml/2006/wordprocessingDrawing" xmlns:w10="urn:schemas-microsoft-com:office:word" xmlns:w="http://schemas.openxmlformats.org/wordprocessingml/2006/main" xmlns:w14="http://schemas.microsoft.com/office/word/2010/wordml" xmlns:w15="http://schemas.microsoft.com/office/word/2012/wordml" xmlns:w16cex="http://schemas.microsoft.com/office/word/2018/wordml/cex" xmlns:w16cid="http://schemas.microsoft.com/office/word/2016/wordml/cid" xmlns:w16="http://schemas.microsoft.com/office/word/2018/wordml" xmlns:w16sdtdh="http://schemas.microsoft.com/office/word/2020/wordml/sdtdatahash" xmlns:w16se="http://schemas.microsoft.com/office/word/2015/wordml/symex" xmlns:wpg="http://schemas.microsoft.com/office/word/2010/wordprocessingGroup" xmlns:wpi="http://schemas.microsoft.com/office/word/2010/wordprocessingInk" xmlns:wne="http://schemas.microsoft.com/office/word/2006/wordml" xmlns:wps="http://schemas.microsoft.com/office/word/2010/wordprocessingShape" mc:Ignorable="w14 w15 w16se w16cid w16 w16cex w16sdtdh wp14">
   <w:p>
     <w:pPr>
       <w:pStyle w:val="En-tte"/>
@@ -3081,7 +3088,7 @@
 </file>
 
 <file path=word/header3.xml><?xml version="1.0" encoding="utf-8"?>
-<w:hdr xmlns:wpc="http://schemas.microsoft.com/office/word/2010/wordprocessingCanvas" xmlns:cx="http://schemas.microsoft.com/office/drawing/2014/chartex" xmlns:cx1="http://schemas.microsoft.com/office/drawing/2015/9/8/chartex" xmlns:cx2="http://schemas.microsoft.com/office/drawing/2015/10/21/chartex" xmlns:cx3="http://schemas.microsoft.com/office/drawing/2016/5/9/chartex" xmlns:cx4="http://schemas.microsoft.com/office/drawing/2016/5/10/chartex" xmlns:cx5="http://schemas.microsoft.com/office/drawing/2016/5/11/chartex" xmlns:cx6="http://schemas.microsoft.com/office/drawing/2016/5/12/chartex" xmlns:cx7="http://schemas.microsoft.com/office/drawing/2016/5/13/chartex" xmlns:cx8="http://schemas.microsoft.com/office/drawing/2016/5/14/chartex" xmlns:mc="http://schemas.openxmlformats.org/markup-compatibility/2006" xmlns:aink="http://schemas.microsoft.com/office/drawing/2016/ink" xmlns:am3d="http://schemas.microsoft.com/office/drawing/2017/model3d" xmlns:o="urn:schemas-microsoft-com:office:office" xmlns:r="http://schemas.openxmlformats.org/officeDocument/2006/relationships" xmlns:m="http://schemas.openxmlformats.org/officeDocument/2006/math" xmlns:v="urn:schemas-microsoft-com:vml" xmlns:wp14="http://schemas.microsoft.com/office/word/2010/wordprocessingDrawing" xmlns:wp="http://schemas.openxmlformats.org/drawingml/2006/wordprocessingDrawing" xmlns:w10="urn:schemas-microsoft-com:office:word" xmlns:w="http://schemas.openxmlformats.org/wordprocessingml/2006/main" xmlns:w14="http://schemas.microsoft.com/office/word/2010/wordml" xmlns:w15="http://schemas.microsoft.com/office/word/2012/wordml" xmlns:w16cex="http://schemas.microsoft.com/office/word/2018/wordml/cex" xmlns:w16cid="http://schemas.microsoft.com/office/word/2016/wordml/cid" xmlns:w16="http://schemas.microsoft.com/office/word/2018/wordml" xmlns:w16se="http://schemas.microsoft.com/office/word/2015/wordml/symex" xmlns:wpg="http://schemas.microsoft.com/office/word/2010/wordprocessingGroup" xmlns:wpi="http://schemas.microsoft.com/office/word/2010/wordprocessingInk" xmlns:wne="http://schemas.microsoft.com/office/word/2006/wordml" xmlns:wps="http://schemas.microsoft.com/office/word/2010/wordprocessingShape" mc:Ignorable="w14 w15 w16se w16cid w16 w16cex wp14">
+<w:hdr xmlns:wpc="http://schemas.microsoft.com/office/word/2010/wordprocessingCanvas" xmlns:cx="http://schemas.microsoft.com/office/drawing/2014/chartex" xmlns:cx1="http://schemas.microsoft.com/office/drawing/2015/9/8/chartex" xmlns:cx2="http://schemas.microsoft.com/office/drawing/2015/10/21/chartex" xmlns:cx3="http://schemas.microsoft.com/office/drawing/2016/5/9/chartex" xmlns:cx4="http://schemas.microsoft.com/office/drawing/2016/5/10/chartex" xmlns:cx5="http://schemas.microsoft.com/office/drawing/2016/5/11/chartex" xmlns:cx6="http://schemas.microsoft.com/office/drawing/2016/5/12/chartex" xmlns:cx7="http://schemas.microsoft.com/office/drawing/2016/5/13/chartex" xmlns:cx8="http://schemas.microsoft.com/office/drawing/2016/5/14/chartex" xmlns:mc="http://schemas.openxmlformats.org/markup-compatibility/2006" xmlns:aink="http://schemas.microsoft.com/office/drawing/2016/ink" xmlns:am3d="http://schemas.microsoft.com/office/drawing/2017/model3d" xmlns:o="urn:schemas-microsoft-com:office:office" xmlns:r="http://schemas.openxmlformats.org/officeDocument/2006/relationships" xmlns:m="http://schemas.openxmlformats.org/officeDocument/2006/math" xmlns:v="urn:schemas-microsoft-com:vml" xmlns:wp14="http://schemas.microsoft.com/office/word/2010/wordprocessingDrawing" xmlns:wp="http://schemas.openxmlformats.org/drawingml/2006/wordprocessingDrawing" xmlns:w10="urn:schemas-microsoft-com:office:word" xmlns:w="http://schemas.openxmlformats.org/wordprocessingml/2006/main" xmlns:w14="http://schemas.microsoft.com/office/word/2010/wordml" xmlns:w15="http://schemas.microsoft.com/office/word/2012/wordml" xmlns:w16cex="http://schemas.microsoft.com/office/word/2018/wordml/cex" xmlns:w16cid="http://schemas.microsoft.com/office/word/2016/wordml/cid" xmlns:w16="http://schemas.microsoft.com/office/word/2018/wordml" xmlns:w16sdtdh="http://schemas.microsoft.com/office/word/2020/wordml/sdtdatahash" xmlns:w16se="http://schemas.microsoft.com/office/word/2015/wordml/symex" xmlns:wpg="http://schemas.microsoft.com/office/word/2010/wordprocessingGroup" xmlns:wpi="http://schemas.microsoft.com/office/word/2010/wordprocessingInk" xmlns:wne="http://schemas.microsoft.com/office/word/2006/wordml" xmlns:wps="http://schemas.microsoft.com/office/word/2010/wordprocessingShape" mc:Ignorable="w14 w15 w16se w16cid w16 w16cex w16sdtdh wp14">
   <w:p>
     <w:pPr>
       <w:pStyle w:val="En-tte"/>
@@ -3091,7 +3098,7 @@
 </file>
 
 <file path=word/numbering.xml><?xml version="1.0" encoding="utf-8"?>
-<w:numbering xmlns:wpc="http://schemas.microsoft.com/office/word/2010/wordprocessingCanvas" xmlns:cx="http://schemas.microsoft.com/office/drawing/2014/chartex" xmlns:cx1="http://schemas.microsoft.com/office/drawing/2015/9/8/chartex" xmlns:cx2="http://schemas.microsoft.com/office/drawing/2015/10/21/chartex" xmlns:cx3="http://schemas.microsoft.com/office/drawing/2016/5/9/chartex" xmlns:cx4="http://schemas.microsoft.com/office/drawing/2016/5/10/chartex" xmlns:cx5="http://schemas.microsoft.com/office/drawing/2016/5/11/chartex" xmlns:cx6="http://schemas.microsoft.com/office/drawing/2016/5/12/chartex" xmlns:cx7="http://schemas.microsoft.com/office/drawing/2016/5/13/chartex" xmlns:cx8="http://schemas.microsoft.com/office/drawing/2016/5/14/chartex" xmlns:mc="http://schemas.openxmlformats.org/markup-compatibility/2006" xmlns:aink="http://schemas.microsoft.com/office/drawing/2016/ink" xmlns:am3d="http://schemas.microsoft.com/office/drawing/2017/model3d" xmlns:o="urn:schemas-microsoft-com:office:office" xmlns:r="http://schemas.openxmlformats.org/officeDocument/2006/relationships" xmlns:m="http://schemas.openxmlformats.org/officeDocument/2006/math" xmlns:v="urn:schemas-microsoft-com:vml" xmlns:wp14="http://schemas.microsoft.com/office/word/2010/wordprocessingDrawing" xmlns:wp="http://schemas.openxmlformats.org/drawingml/2006/wordprocessingDrawing" xmlns:w10="urn:schemas-microsoft-com:office:word" xmlns:w="http://schemas.openxmlformats.org/wordprocessingml/2006/main" xmlns:w14="http://schemas.microsoft.com/office/word/2010/wordml" xmlns:w15="http://schemas.microsoft.com/office/word/2012/wordml" xmlns:w16cex="http://schemas.microsoft.com/office/word/2018/wordml/cex" xmlns:w16cid="http://schemas.microsoft.com/office/word/2016/wordml/cid" xmlns:w16="http://schemas.microsoft.com/office/word/2018/wordml" xmlns:w16se="http://schemas.microsoft.com/office/word/2015/wordml/symex" xmlns:wpg="http://schemas.microsoft.com/office/word/2010/wordprocessingGroup" xmlns:wpi="http://schemas.microsoft.com/office/word/2010/wordprocessingInk" xmlns:wne="http://schemas.microsoft.com/office/word/2006/wordml" xmlns:wps="http://schemas.microsoft.com/office/word/2010/wordprocessingShape" mc:Ignorable="w14 w15 w16se w16cid w16 w16cex wp14">
+<w:numbering xmlns:wpc="http://schemas.microsoft.com/office/word/2010/wordprocessingCanvas" xmlns:cx="http://schemas.microsoft.com/office/drawing/2014/chartex" xmlns:cx1="http://schemas.microsoft.com/office/drawing/2015/9/8/chartex" xmlns:cx2="http://schemas.microsoft.com/office/drawing/2015/10/21/chartex" xmlns:cx3="http://schemas.microsoft.com/office/drawing/2016/5/9/chartex" xmlns:cx4="http://schemas.microsoft.com/office/drawing/2016/5/10/chartex" xmlns:cx5="http://schemas.microsoft.com/office/drawing/2016/5/11/chartex" xmlns:cx6="http://schemas.microsoft.com/office/drawing/2016/5/12/chartex" xmlns:cx7="http://schemas.microsoft.com/office/drawing/2016/5/13/chartex" xmlns:cx8="http://schemas.microsoft.com/office/drawing/2016/5/14/chartex" xmlns:mc="http://schemas.openxmlformats.org/markup-compatibility/2006" xmlns:aink="http://schemas.microsoft.com/office/drawing/2016/ink" xmlns:am3d="http://schemas.microsoft.com/office/drawing/2017/model3d" xmlns:o="urn:schemas-microsoft-com:office:office" xmlns:r="http://schemas.openxmlformats.org/officeDocument/2006/relationships" xmlns:m="http://schemas.openxmlformats.org/officeDocument/2006/math" xmlns:v="urn:schemas-microsoft-com:vml" xmlns:wp14="http://schemas.microsoft.com/office/word/2010/wordprocessingDrawing" xmlns:wp="http://schemas.openxmlformats.org/drawingml/2006/wordprocessingDrawing" xmlns:w10="urn:schemas-microsoft-com:office:word" xmlns:w="http://schemas.openxmlformats.org/wordprocessingml/2006/main" xmlns:w14="http://schemas.microsoft.com/office/word/2010/wordml" xmlns:w15="http://schemas.microsoft.com/office/word/2012/wordml" xmlns:w16cex="http://schemas.microsoft.com/office/word/2018/wordml/cex" xmlns:w16cid="http://schemas.microsoft.com/office/word/2016/wordml/cid" xmlns:w16="http://schemas.microsoft.com/office/word/2018/wordml" xmlns:w16sdtdh="http://schemas.microsoft.com/office/word/2020/wordml/sdtdatahash" xmlns:w16se="http://schemas.microsoft.com/office/word/2015/wordml/symex" xmlns:wpg="http://schemas.microsoft.com/office/word/2010/wordprocessingGroup" xmlns:wpi="http://schemas.microsoft.com/office/word/2010/wordprocessingInk" xmlns:wne="http://schemas.microsoft.com/office/word/2006/wordml" xmlns:wps="http://schemas.microsoft.com/office/word/2010/wordprocessingShape" mc:Ignorable="w14 w15 w16se w16cid w16 w16cex w16sdtdh wp14">
   <w:abstractNum w:abstractNumId="0" w15:restartNumberingAfterBreak="0">
     <w:nsid w:val="0B100A09"/>
     <w:multiLevelType w:val="hybridMultilevel"/>
@@ -3188,7 +3195,7 @@
 </file>
 
 <file path=word/styles.xml><?xml version="1.0" encoding="utf-8"?>
-<w:styles xmlns:mc="http://schemas.openxmlformats.org/markup-compatibility/2006" xmlns:r="http://schemas.openxmlformats.org/officeDocument/2006/relationships" xmlns:w="http://schemas.openxmlformats.org/wordprocessingml/2006/main" xmlns:w14="http://schemas.microsoft.com/office/word/2010/wordml" xmlns:w15="http://schemas.microsoft.com/office/word/2012/wordml" xmlns:w16cex="http://schemas.microsoft.com/office/word/2018/wordml/cex" xmlns:w16cid="http://schemas.microsoft.com/office/word/2016/wordml/cid" xmlns:w16="http://schemas.microsoft.com/office/word/2018/wordml" xmlns:w16se="http://schemas.microsoft.com/office/word/2015/wordml/symex" mc:Ignorable="w14 w15 w16se w16cid w16 w16cex">
+<w:styles xmlns:mc="http://schemas.openxmlformats.org/markup-compatibility/2006" xmlns:r="http://schemas.openxmlformats.org/officeDocument/2006/relationships" xmlns:w="http://schemas.openxmlformats.org/wordprocessingml/2006/main" xmlns:w14="http://schemas.microsoft.com/office/word/2010/wordml" xmlns:w15="http://schemas.microsoft.com/office/word/2012/wordml" xmlns:w16cex="http://schemas.microsoft.com/office/word/2018/wordml/cex" xmlns:w16cid="http://schemas.microsoft.com/office/word/2016/wordml/cid" xmlns:w16="http://schemas.microsoft.com/office/word/2018/wordml" xmlns:w16sdtdh="http://schemas.microsoft.com/office/word/2020/wordml/sdtdatahash" xmlns:w16se="http://schemas.microsoft.com/office/word/2015/wordml/symex" mc:Ignorable="w14 w15 w16se w16cid w16 w16cex w16sdtdh">
   <w:docDefaults>
     <w:rPrDefault>
       <w:rPr>
@@ -4144,15 +4151,6 @@
 </file>
 
 <file path=customXml/item1.xml><?xml version="1.0" encoding="utf-8"?>
-<?mso-contentType ?>
-<FormTemplates xmlns="http://schemas.microsoft.com/sharepoint/v3/contenttype/forms">
-  <Display>DocumentLibraryForm</Display>
-  <Edit>DocumentLibraryForm</Edit>
-  <New>DocumentLibraryForm</New>
-</FormTemplates>
-</file>
-
-<file path=customXml/item2.xml><?xml version="1.0" encoding="utf-8"?>
 <ct:contentTypeSchema xmlns:ct="http://schemas.microsoft.com/office/2006/metadata/contentType" xmlns:ma="http://schemas.microsoft.com/office/2006/metadata/properties/metaAttributes" ct:_="" ma:_="" ma:contentTypeName="Document" ma:contentTypeID="0x010100B03E2F1D0E8E87468B289CB57281B996" ma:contentTypeVersion="1" ma:contentTypeDescription="Create a new document." ma:contentTypeScope="" ma:versionID="62a345c190c3e02e35f6075a6cd279fe">
   <xsd:schema xmlns:xsd="http://www.w3.org/2001/XMLSchema" xmlns:xs="http://www.w3.org/2001/XMLSchema" xmlns:p="http://schemas.microsoft.com/office/2006/metadata/properties" xmlns:ns2="aac074f3-af53-40eb-acd1-e8ca9658e9e1" targetNamespace="http://schemas.microsoft.com/office/2006/metadata/properties" ma:root="true" ma:fieldsID="6e89e516250c3f4b948741447e1442ad" ns2:_="">
     <xsd:import namespace="aac074f3-af53-40eb-acd1-e8ca9658e9e1"/>
@@ -4292,6 +4290,15 @@
 </ct:contentTypeSchema>
 </file>
 
+<file path=customXml/item2.xml><?xml version="1.0" encoding="utf-8"?>
+<?mso-contentType ?>
+<FormTemplates xmlns="http://schemas.microsoft.com/sharepoint/v3/contenttype/forms">
+  <Display>DocumentLibraryForm</Display>
+  <Edit>DocumentLibraryForm</Edit>
+  <New>DocumentLibraryForm</New>
+</FormTemplates>
+</file>
+
 <file path=customXml/item3.xml><?xml version="1.0" encoding="utf-8"?>
 <p:properties xmlns:p="http://schemas.microsoft.com/office/2006/metadata/properties" xmlns:xsi="http://www.w3.org/2001/XMLSchema-instance" xmlns:pc="http://schemas.microsoft.com/office/infopath/2007/PartnerControls">
   <documentManagement/>
@@ -4299,14 +4306,6 @@
 </file>
 
 <file path=customXml/itemProps1.xml><?xml version="1.0" encoding="utf-8"?>
-<ds:datastoreItem xmlns:ds="http://schemas.openxmlformats.org/officeDocument/2006/customXml" ds:itemID="{F4657BD7-EE23-42D4-ADF9-C22A802759C2}">
-  <ds:schemaRefs>
-    <ds:schemaRef ds:uri="http://schemas.microsoft.com/sharepoint/v3/contenttype/forms"/>
-  </ds:schemaRefs>
-</ds:datastoreItem>
-</file>
-
-<file path=customXml/itemProps2.xml><?xml version="1.0" encoding="utf-8"?>
 <ds:datastoreItem xmlns:ds="http://schemas.openxmlformats.org/officeDocument/2006/customXml" ds:itemID="{8512AB72-990B-49A1-9D59-35B340541E35}">
   <ds:schemaRefs>
     <ds:schemaRef ds:uri="http://schemas.microsoft.com/office/2006/metadata/contentType"/>
@@ -4324,6 +4323,14 @@
 </ds:datastoreItem>
 </file>
 
+<file path=customXml/itemProps2.xml><?xml version="1.0" encoding="utf-8"?>
+<ds:datastoreItem xmlns:ds="http://schemas.openxmlformats.org/officeDocument/2006/customXml" ds:itemID="{F4657BD7-EE23-42D4-ADF9-C22A802759C2}">
+  <ds:schemaRefs>
+    <ds:schemaRef ds:uri="http://schemas.microsoft.com/sharepoint/v3/contenttype/forms"/>
+  </ds:schemaRefs>
+</ds:datastoreItem>
+</file>
+
 <file path=customXml/itemProps3.xml><?xml version="1.0" encoding="utf-8"?>
 <ds:datastoreItem xmlns:ds="http://schemas.openxmlformats.org/officeDocument/2006/customXml" ds:itemID="{BBF37067-8897-4054-A189-AA76C879AF99}">
   <ds:schemaRefs>

</xml_diff>